<commit_message>
Finish Lesson 4 in Udacity Intro to Descriptive Stats
</commit_message>
<xml_diff>
--- a/Stats/Udacity/DataAnalystNanoDegree/IntroToDescriptiveStats/Lesson4_Variability.docx
+++ b/Stats/Udacity/DataAnalystNanoDegree/IntroToDescriptiveStats/Lesson4_Variability.docx
@@ -11,6 +11,7 @@
           <w:u w:val="single"/>
         </w:rPr>
       </w:pPr>
+      <w:bookmarkStart w:id="0" w:name="_GoBack"/>
       <w:proofErr w:type="spellStart"/>
       <w:r>
         <w:rPr>
@@ -71,8 +72,6 @@
         </w:rPr>
         <w:t>Variability</w:t>
       </w:r>
-      <w:bookmarkStart w:id="0" w:name="_GoBack"/>
-      <w:bookmarkEnd w:id="0"/>
     </w:p>
     <w:p>
       <w:pPr>
@@ -493,6 +492,234 @@
         <w:t xml:space="preserve"> mean &gt; median &gt; mode</w:t>
       </w:r>
     </w:p>
+    <w:p>
+      <w:pPr>
+        <w:pStyle w:val="ListBullet"/>
+      </w:pPr>
+      <w:r>
+        <w:rPr>
+          <w:b/>
+        </w:rPr>
+        <w:t xml:space="preserve">Outlier </w:t>
+      </w:r>
+      <w:r>
+        <w:t>= &lt; Q1 – 1.5(IQR)</w:t>
+      </w:r>
+      <w:r>
+        <w:tab/>
+        <w:t>or</w:t>
+      </w:r>
+      <w:r>
+        <w:tab/>
+        <w:t xml:space="preserve">&gt; </w:t>
+      </w:r>
+      <w:r>
+        <w:tab/>
+        <w:t>Q3 + 1.5(IQR)</w:t>
+      </w:r>
+    </w:p>
+    <w:p>
+      <w:pPr>
+        <w:pStyle w:val="ListBullet"/>
+      </w:pPr>
+      <w:r>
+        <w:t>Mean is not always w/in IQR (strong outliers)</w:t>
+      </w:r>
+    </w:p>
+    <w:p>
+      <w:pPr>
+        <w:pStyle w:val="ListBullet"/>
+      </w:pPr>
+      <w:r>
+        <w:t>IQR doesn’t tell us all we need to know about a dataset (different distributions could have same IQR</w:t>
+      </w:r>
+      <w:r>
+        <w:t>)</w:t>
+      </w:r>
+    </w:p>
+    <w:p>
+      <w:pPr>
+        <w:pStyle w:val="ListBullet"/>
+        <w:tabs>
+          <w:tab w:val="clear" w:pos="360"/>
+          <w:tab w:val="num" w:pos="1800"/>
+        </w:tabs>
+        <w:ind w:left="1800"/>
+      </w:pPr>
+      <w:r>
+        <w:rPr>
+          <w:noProof/>
+        </w:rPr>
+        <w:drawing>
+          <wp:inline distT="0" distB="0" distL="0" distR="0" wp14:anchorId="2A63E8D0" wp14:editId="05179481">
+            <wp:extent cx="2175713" cy="2508885"/>
+            <wp:effectExtent l="0" t="0" r="0" b="5715"/>
+            <wp:docPr id="1" name="Picture 1"/>
+            <wp:cNvGraphicFramePr>
+              <a:graphicFrameLocks xmlns:a="http://schemas.openxmlformats.org/drawingml/2006/main" noChangeAspect="1"/>
+            </wp:cNvGraphicFramePr>
+            <a:graphic xmlns:a="http://schemas.openxmlformats.org/drawingml/2006/main">
+              <a:graphicData uri="http://schemas.openxmlformats.org/drawingml/2006/picture">
+                <pic:pic xmlns:pic="http://schemas.openxmlformats.org/drawingml/2006/picture">
+                  <pic:nvPicPr>
+                    <pic:cNvPr id="1" name=""/>
+                    <pic:cNvPicPr/>
+                  </pic:nvPicPr>
+                  <pic:blipFill>
+                    <a:blip r:embed="rId5"/>
+                    <a:stretch>
+                      <a:fillRect/>
+                    </a:stretch>
+                  </pic:blipFill>
+                  <pic:spPr>
+                    <a:xfrm>
+                      <a:off x="0" y="0"/>
+                      <a:ext cx="2180237" cy="2514102"/>
+                    </a:xfrm>
+                    <a:prstGeom prst="rect">
+                      <a:avLst/>
+                    </a:prstGeom>
+                  </pic:spPr>
+                </pic:pic>
+              </a:graphicData>
+            </a:graphic>
+          </wp:inline>
+        </w:drawing>
+      </w:r>
+      <w:r>
+        <w:t xml:space="preserve"> </w:t>
+      </w:r>
+    </w:p>
+    <w:p>
+      <w:pPr>
+        <w:pStyle w:val="ListBullet"/>
+      </w:pPr>
+      <w:r>
+        <w:rPr>
+          <w:b/>
+        </w:rPr>
+        <w:t>Variability</w:t>
+      </w:r>
+      <w:r>
+        <w:t xml:space="preserve"> </w:t>
+      </w:r>
+      <w:r>
+        <w:t>= sum of differences between each data point + mean</w:t>
+      </w:r>
+    </w:p>
+    <w:p>
+      <w:pPr>
+        <w:pStyle w:val="ListBullet"/>
+      </w:pPr>
+      <w:r>
+        <w:rPr>
+          <w:b/>
+        </w:rPr>
+        <w:lastRenderedPageBreak/>
+        <w:t>Variance</w:t>
+      </w:r>
+      <w:r>
+        <w:t xml:space="preserve"> </w:t>
+      </w:r>
+      <w:r>
+        <w:t>= sum of differences between each data point + mean</w:t>
+      </w:r>
+      <w:r>
+        <w:t xml:space="preserve"> square = bad b/c not in same units as original data</w:t>
+      </w:r>
+    </w:p>
+    <w:p>
+      <w:pPr>
+        <w:pStyle w:val="ListBullet"/>
+      </w:pPr>
+      <w:r>
+        <w:t xml:space="preserve">Find square root of variance = </w:t>
+      </w:r>
+      <w:r>
+        <w:rPr>
+          <w:b/>
+        </w:rPr>
+        <w:t xml:space="preserve">standard deviation </w:t>
+      </w:r>
+      <w:r>
+        <w:t>= same units = square root of average squared deviations</w:t>
+      </w:r>
+    </w:p>
+    <w:p>
+      <w:pPr>
+        <w:pStyle w:val="ListBullet"/>
+      </w:pPr>
+      <w:r>
+        <w:t xml:space="preserve">In general, samples </w:t>
+      </w:r>
+      <w:r>
+        <w:rPr>
+          <w:i/>
+        </w:rPr>
+        <w:t>underestimate</w:t>
+      </w:r>
+      <w:r>
+        <w:t xml:space="preserve"> variability in a population b/c samples tend to be values from the middle of distribution, especially for a normal distribution (where most values are in the middle of the distribution = are similar)</w:t>
+      </w:r>
+    </w:p>
+    <w:p>
+      <w:pPr>
+        <w:pStyle w:val="ListBullet"/>
+      </w:pPr>
+      <w:r>
+        <w:t xml:space="preserve">Can mitigate this w/ </w:t>
+      </w:r>
+      <w:r>
+        <w:rPr>
+          <w:b/>
+        </w:rPr>
+        <w:t xml:space="preserve">Bessel’s Correction = </w:t>
+      </w:r>
+      <w:r>
+        <w:rPr>
+          <w:i/>
+        </w:rPr>
+        <w:t>use n-1 for denominator for variance and SD rather than n</w:t>
+      </w:r>
+    </w:p>
+    <w:p>
+      <w:pPr>
+        <w:pStyle w:val="ListBullet"/>
+        <w:tabs>
+          <w:tab w:val="clear" w:pos="360"/>
+          <w:tab w:val="num" w:pos="720"/>
+        </w:tabs>
+        <w:ind w:left="720"/>
+      </w:pPr>
+      <w:r>
+        <w:t>Makes them bigger</w:t>
+      </w:r>
+    </w:p>
+    <w:p>
+      <w:pPr>
+        <w:pStyle w:val="ListBullet"/>
+        <w:tabs>
+          <w:tab w:val="clear" w:pos="360"/>
+          <w:tab w:val="num" w:pos="720"/>
+        </w:tabs>
+        <w:ind w:left="720"/>
+      </w:pPr>
+      <w:r>
+        <w:t>Used if given a sample and want to estimate population SD</w:t>
+      </w:r>
+    </w:p>
+    <w:p>
+      <w:pPr>
+        <w:pStyle w:val="ListBullet"/>
+      </w:pPr>
+      <w:r>
+        <w:rPr>
+          <w:i/>
+        </w:rPr>
+        <w:t>f</w:t>
+      </w:r>
+    </w:p>
+    <w:bookmarkEnd w:id="0"/>
     <w:p>
       <w:pPr>
         <w:pStyle w:val="ListBullet"/>

</xml_diff>